<commit_message>
#20 New structure for PurchaseInvoices.
</commit_message>
<xml_diff>
--- a/Resources/312-18 Alterar.docx
+++ b/Resources/312-18 Alterar.docx
@@ -473,7 +473,7 @@
     </w:tbl>
     <w:tbl>
       <w:tblPr>
-        <w:tblStyle w:val="TableNormal"/>
+        <w:tblStyle w:val="TableNormal1"/>
         <w:tblW w:w="10774" w:type="dxa"/>
         <w:tblInd w:w="-999" w:type="dxa"/>
         <w:tblLayout w:type="fixed"/>
@@ -2281,7 +2281,7 @@
     </w:tbl>
     <w:tbl>
       <w:tblPr>
-        <w:tblStyle w:val="TableNormal"/>
+        <w:tblStyle w:val="TableNormal1"/>
         <w:tblW w:w="10774" w:type="dxa"/>
         <w:tblInd w:w="-999" w:type="dxa"/>
         <w:tblLayout w:type="fixed"/>
@@ -2385,25 +2385,7 @@
                 <w:sz w:val="16"/>
                 <w:szCs w:val="16"/>
               </w:rPr>
-              <w:t xml:space="preserve"> </w:t>
-            </w:r>
-            <w:proofErr w:type="spellStart"/>
-            <w:r>
-              <w:rPr>
-                <w:rFonts w:cstheme="minorHAnsi"/>
-                <w:sz w:val="16"/>
-                <w:szCs w:val="16"/>
-              </w:rPr>
-              <w:t>na</w:t>
-            </w:r>
-            <w:proofErr w:type="spellEnd"/>
-            <w:r>
-              <w:rPr>
-                <w:rFonts w:cstheme="minorHAnsi"/>
-                <w:sz w:val="16"/>
-                <w:szCs w:val="16"/>
-              </w:rPr>
-              <w:t xml:space="preserve"> </w:t>
+              <w:t xml:space="preserve"> na </w:t>
             </w:r>
             <w:proofErr w:type="spellStart"/>
             <w:r>
@@ -2789,7 +2771,25 @@
                 <w:szCs w:val="16"/>
                 <w:lang w:val="pt-PT"/>
               </w:rPr>
-              <w:t>“CAT”</w:t>
+              <w:t>“</w:t>
+            </w:r>
+            <w:r>
+              <w:rPr>
+                <w:rFonts w:cstheme="minorHAnsi"/>
+                <w:sz w:val="16"/>
+                <w:szCs w:val="16"/>
+                <w:lang w:val="pt-PT"/>
+              </w:rPr>
+              <w:t>IVA</w:t>
+            </w:r>
+            <w:r>
+              <w:rPr>
+                <w:rFonts w:cstheme="minorHAnsi"/>
+                <w:sz w:val="16"/>
+                <w:szCs w:val="16"/>
+                <w:lang w:val="pt-PT"/>
+              </w:rPr>
+              <w:t>”</w:t>
             </w:r>
             <w:r>
               <w:rPr>
@@ -2887,7 +2887,7 @@
     </w:tbl>
     <w:tbl>
       <w:tblPr>
-        <w:tblStyle w:val="TableNormal1"/>
+        <w:tblStyle w:val="TableNormal10"/>
         <w:tblW w:w="10774" w:type="dxa"/>
         <w:tblInd w:w="-999" w:type="dxa"/>
         <w:tblLayout w:type="fixed"/>
@@ -3424,7 +3424,16 @@
           <w:rFonts w:ascii="Microsoft JhengHei" w:eastAsia="Microsoft JhengHei" w:hAnsi="Microsoft JhengHei" w:cstheme="minorHAnsi"/>
           <w:b/>
         </w:rPr>
-        <w:t xml:space="preserve"> – Documentos comerciais de Fornecedores </w:t>
+        <w:t xml:space="preserve"> – Documen</w:t>
+      </w:r>
+      <w:bookmarkStart w:id="0" w:name="_GoBack"/>
+      <w:bookmarkEnd w:id="0"/>
+      <w:r>
+        <w:rPr>
+          <w:rFonts w:ascii="Microsoft JhengHei" w:eastAsia="Microsoft JhengHei" w:hAnsi="Microsoft JhengHei" w:cstheme="minorHAnsi"/>
+          <w:b/>
+        </w:rPr>
+        <w:t xml:space="preserve">tos comerciais de Fornecedores </w:t>
       </w:r>
       <w:r>
         <w:rPr>
@@ -3482,7 +3491,7 @@
     </w:p>
     <w:tbl>
       <w:tblPr>
-        <w:tblStyle w:val="TableNormal"/>
+        <w:tblStyle w:val="TableNormal1"/>
         <w:tblW w:w="10916" w:type="dxa"/>
         <w:tblInd w:w="-1140" w:type="dxa"/>
         <w:tblLayout w:type="fixed"/>
@@ -4347,7 +4356,7 @@
                 <w:szCs w:val="16"/>
                 <w:lang w:val="pt-PT"/>
               </w:rPr>
-              <w:t>Invoices</w:t>
+              <w:t>Invoice</w:t>
             </w:r>
             <w:proofErr w:type="spellEnd"/>
             <w:r>
@@ -6781,14 +6790,16 @@
             <w:pPr>
               <w:jc w:val="center"/>
               <w:rPr>
-                <w:sz w:val="16"/>
-                <w:szCs w:val="16"/>
-              </w:rPr>
-            </w:pPr>
-            <w:r>
-              <w:rPr>
-                <w:rFonts w:cstheme="minorHAnsi"/>
-                <w:b/>
+                <w:color w:val="FF0000"/>
+                <w:sz w:val="16"/>
+                <w:szCs w:val="16"/>
+              </w:rPr>
+            </w:pPr>
+            <w:r>
+              <w:rPr>
+                <w:rFonts w:cstheme="minorHAnsi"/>
+                <w:b/>
+                <w:color w:val="FF0000"/>
                 <w:sz w:val="16"/>
                 <w:szCs w:val="16"/>
               </w:rPr>
@@ -6798,6 +6809,7 @@
               <w:rPr>
                 <w:rFonts w:cstheme="minorHAnsi"/>
                 <w:b/>
+                <w:color w:val="FF0000"/>
                 <w:sz w:val="16"/>
                 <w:szCs w:val="16"/>
               </w:rPr>
@@ -6807,6 +6819,7 @@
               <w:rPr>
                 <w:rFonts w:cstheme="minorHAnsi"/>
                 <w:b/>
+                <w:color w:val="FF0000"/>
                 <w:sz w:val="16"/>
                 <w:szCs w:val="16"/>
               </w:rPr>
@@ -6830,13 +6843,15 @@
               <w:jc w:val="center"/>
               <w:rPr>
                 <w:rFonts w:cstheme="minorHAnsi"/>
-                <w:sz w:val="16"/>
-                <w:szCs w:val="16"/>
-              </w:rPr>
-            </w:pPr>
-            <w:r>
-              <w:rPr>
-                <w:rFonts w:cstheme="minorHAnsi"/>
+                <w:color w:val="FF0000"/>
+                <w:sz w:val="16"/>
+                <w:szCs w:val="16"/>
+              </w:rPr>
+            </w:pPr>
+            <w:r>
+              <w:rPr>
+                <w:rFonts w:cstheme="minorHAnsi"/>
+                <w:color w:val="FF0000"/>
                 <w:sz w:val="16"/>
                 <w:szCs w:val="16"/>
               </w:rPr>
@@ -6859,14 +6874,16 @@
             <w:pPr>
               <w:rPr>
                 <w:rFonts w:cstheme="minorHAnsi"/>
-                <w:sz w:val="16"/>
-                <w:szCs w:val="16"/>
-                <w:lang w:val="pt-PT"/>
-              </w:rPr>
-            </w:pPr>
-            <w:r>
-              <w:rPr>
-                <w:rFonts w:cstheme="minorHAnsi"/>
+                <w:color w:val="FF0000"/>
+                <w:sz w:val="16"/>
+                <w:szCs w:val="16"/>
+                <w:lang w:val="pt-PT"/>
+              </w:rPr>
+            </w:pPr>
+            <w:r>
+              <w:rPr>
+                <w:rFonts w:cstheme="minorHAnsi"/>
+                <w:color w:val="FF0000"/>
                 <w:sz w:val="16"/>
                 <w:szCs w:val="16"/>
                 <w:lang w:val="pt-PT"/>
@@ -6877,6 +6894,7 @@
             <w:r>
               <w:rPr>
                 <w:rFonts w:cstheme="minorHAnsi"/>
+                <w:color w:val="FF0000"/>
                 <w:sz w:val="16"/>
                 <w:szCs w:val="16"/>
                 <w:lang w:val="pt-PT"/>
@@ -6887,6 +6905,7 @@
             <w:r>
               <w:rPr>
                 <w:rFonts w:cstheme="minorHAnsi"/>
+                <w:color w:val="FF0000"/>
                 <w:sz w:val="16"/>
                 <w:szCs w:val="16"/>
                 <w:lang w:val="pt-PT"/>
@@ -6910,14 +6929,16 @@
             <w:pPr>
               <w:rPr>
                 <w:rFonts w:cstheme="minorHAnsi"/>
-                <w:sz w:val="16"/>
-                <w:szCs w:val="16"/>
-                <w:lang w:val="pt-PT"/>
-              </w:rPr>
-            </w:pPr>
-            <w:r>
-              <w:rPr>
-                <w:rFonts w:cstheme="minorHAnsi"/>
+                <w:color w:val="FF0000"/>
+                <w:sz w:val="16"/>
+                <w:szCs w:val="16"/>
+                <w:lang w:val="pt-PT"/>
+              </w:rPr>
+            </w:pPr>
+            <w:r>
+              <w:rPr>
+                <w:rFonts w:cstheme="minorHAnsi"/>
+                <w:color w:val="FF0000"/>
                 <w:sz w:val="16"/>
                 <w:szCs w:val="16"/>
                 <w:lang w:val="pt-PT"/>
@@ -6942,6 +6963,7 @@
               <w:jc w:val="center"/>
               <w:rPr>
                 <w:rFonts w:cstheme="minorHAnsi"/>
+                <w:color w:val="FF0000"/>
                 <w:sz w:val="16"/>
                 <w:szCs w:val="16"/>
               </w:rPr>
@@ -6950,6 +6972,7 @@
             <w:r>
               <w:rPr>
                 <w:rFonts w:cstheme="minorHAnsi"/>
+                <w:color w:val="FF0000"/>
                 <w:sz w:val="16"/>
                 <w:szCs w:val="16"/>
               </w:rPr>
@@ -7174,8 +7197,6 @@
             <w:proofErr w:type="spellEnd"/>
           </w:p>
         </w:tc>
-        <w:bookmarkStart w:id="0" w:name="_GoBack"/>
-        <w:bookmarkEnd w:id="0"/>
       </w:tr>
       <w:tr>
         <w:trPr>
@@ -7676,7 +7697,7 @@
                 <w:szCs w:val="16"/>
                 <w:lang w:val="pt-PT"/>
               </w:rPr>
-              <w:t>DeductibleTax</w:t>
+              <w:t>DeductibeAmount</w:t>
             </w:r>
             <w:proofErr w:type="spellEnd"/>
             <w:r>
@@ -8144,7 +8165,7 @@
                 <w:szCs w:val="16"/>
                 <w:lang w:val="pt-PT"/>
               </w:rPr>
-              <w:t>TypologyorDestinationLine</w:t>
+              <w:t>DeductibeTaxType</w:t>
             </w:r>
             <w:proofErr w:type="spellEnd"/>
             <w:r>
@@ -9167,7 +9188,7 @@
       </w:pPr>
     </w:pPrDefault>
   </w:docDefaults>
-  <w:latentStyles w:defLockedState="0" w:defUIPriority="99" w:defSemiHidden="0" w:defUnhideWhenUsed="0" w:defQFormat="0" w:count="376">
+  <w:latentStyles w:defLockedState="0" w:defUIPriority="99" w:defSemiHidden="0" w:defUnhideWhenUsed="0" w:defQFormat="0" w:count="377">
     <w:lsdException w:name="Normal" w:uiPriority="0" w:qFormat="1"/>
     <w:lsdException w:name="heading 1" w:uiPriority="9" w:qFormat="1"/>
     <w:lsdException w:name="heading 2" w:semiHidden="1" w:uiPriority="9" w:unhideWhenUsed="1" w:qFormat="1"/>
@@ -9273,7 +9294,6 @@
     <w:lsdException w:name="HTML Sample" w:semiHidden="1" w:unhideWhenUsed="1"/>
     <w:lsdException w:name="HTML Typewriter" w:semiHidden="1" w:unhideWhenUsed="1"/>
     <w:lsdException w:name="HTML Variable" w:semiHidden="1" w:unhideWhenUsed="1"/>
-    <w:lsdException w:name="Normal Table" w:semiHidden="1" w:unhideWhenUsed="1"/>
     <w:lsdException w:name="annotation subject" w:semiHidden="1" w:unhideWhenUsed="1"/>
     <w:lsdException w:name="No List" w:semiHidden="1" w:unhideWhenUsed="1"/>
     <w:lsdException w:name="Outline List 1" w:semiHidden="1" w:unhideWhenUsed="1"/>
@@ -9320,10 +9340,8 @@
     <w:lsdException w:name="Table Subtle 2" w:semiHidden="1" w:unhideWhenUsed="1"/>
     <w:lsdException w:name="Table Web 1" w:semiHidden="1" w:unhideWhenUsed="1"/>
     <w:lsdException w:name="Table Web 2" w:semiHidden="1" w:unhideWhenUsed="1"/>
-    <w:lsdException w:name="Table Web 3" w:semiHidden="1" w:unhideWhenUsed="1"/>
     <w:lsdException w:name="Balloon Text" w:semiHidden="1" w:unhideWhenUsed="1"/>
     <w:lsdException w:name="Table Grid" w:uiPriority="39"/>
-    <w:lsdException w:name="Table Theme" w:semiHidden="1" w:unhideWhenUsed="1"/>
     <w:lsdException w:name="Placeholder Text" w:semiHidden="1"/>
     <w:lsdException w:name="No Spacing" w:uiPriority="1" w:qFormat="1"/>
     <w:lsdException w:name="Light Shading" w:uiPriority="60"/>
@@ -9544,19 +9562,20 @@
     <w:lsdException w:name="Hashtag" w:semiHidden="1" w:unhideWhenUsed="1"/>
     <w:lsdException w:name="Unresolved Mention" w:semiHidden="1" w:unhideWhenUsed="1"/>
     <w:lsdException w:name="Smart Link" w:semiHidden="1" w:unhideWhenUsed="1"/>
+    <w:lsdException w:name="Smart Link Error" w:semiHidden="1" w:unhideWhenUsed="1"/>
   </w:latentStyles>
   <w:style w:type="paragraph" w:default="1" w:styleId="Normal">
     <w:name w:val="Normal"/>
     <w:qFormat/>
     <w:rsid w:val="00282918"/>
   </w:style>
-  <w:style w:type="character" w:default="1" w:styleId="Tipodeletrapredefinidodopargrafo">
+  <w:style w:type="character" w:default="1" w:styleId="DefaultParagraphFont">
     <w:name w:val="Default Paragraph Font"/>
     <w:uiPriority w:val="1"/>
     <w:semiHidden/>
     <w:unhideWhenUsed/>
   </w:style>
-  <w:style w:type="table" w:default="1" w:styleId="Tabelanormal">
+  <w:style w:type="table" w:default="1" w:styleId="TableNormal">
     <w:name w:val="Normal Table"/>
     <w:uiPriority w:val="99"/>
     <w:semiHidden/>
@@ -9571,14 +9590,14 @@
       </w:tblCellMar>
     </w:tblPr>
   </w:style>
-  <w:style w:type="numbering" w:default="1" w:styleId="Semlista">
+  <w:style w:type="numbering" w:default="1" w:styleId="NoList">
     <w:name w:val="No List"/>
     <w:uiPriority w:val="99"/>
     <w:semiHidden/>
     <w:unhideWhenUsed/>
   </w:style>
-  <w:style w:type="table" w:customStyle="1" w:styleId="TableNormal">
-    <w:name w:val="Table Normal"/>
+  <w:style w:type="table" w:customStyle="1" w:styleId="TableNormal1">
+    <w:name w:val="Table Normal1"/>
     <w:uiPriority w:val="2"/>
     <w:semiHidden/>
     <w:unhideWhenUsed/>
@@ -9625,7 +9644,7 @@
       </w:tblCellMar>
     </w:tblPr>
   </w:style>
-  <w:style w:type="table" w:customStyle="1" w:styleId="TableNormal1">
+  <w:style w:type="table" w:customStyle="1" w:styleId="TableNormal10">
     <w:name w:val="Table Normal1"/>
     <w:uiPriority w:val="2"/>
     <w:semiHidden/>

</xml_diff>